<commit_message>
Finished first three questions
Latex Still needs to be updated and brainstorm has been added to for
future reference
</commit_message>
<xml_diff>
--- a/dream-design/Dream User Interface Brainstorm.docx
+++ b/dream-design/Dream User Interface Brainstorm.docx
@@ -66,47 +66,59 @@
         </w:rPr>
         <w:t>Add an achievement system of some sorts</w:t>
       </w:r>
+    </w:p>
+    <w:p>
+      <w:pPr>
+        <w:rPr>
+          <w:rFonts w:ascii="Times New Roman" w:hAnsi="Times New Roman" w:cs="Times New Roman"/>
+        </w:rPr>
+      </w:pPr>
+      <w:r>
+        <w:rPr>
+          <w:rFonts w:ascii="Times New Roman" w:hAnsi="Times New Roman" w:cs="Times New Roman"/>
+        </w:rPr>
+        <w:t>Fully customizable</w:t>
+      </w:r>
+    </w:p>
+    <w:p>
+      <w:pPr>
+        <w:rPr>
+          <w:rFonts w:ascii="Times New Roman" w:hAnsi="Times New Roman" w:cs="Times New Roman"/>
+        </w:rPr>
+      </w:pPr>
+      <w:r>
+        <w:rPr>
+          <w:rFonts w:ascii="Times New Roman" w:hAnsi="Times New Roman" w:cs="Times New Roman"/>
+        </w:rPr>
+        <w:t>Indicators of loading</w:t>
+      </w:r>
+    </w:p>
+    <w:p>
+      <w:pPr>
+        <w:rPr>
+          <w:rFonts w:ascii="Times New Roman" w:hAnsi="Times New Roman" w:cs="Times New Roman"/>
+        </w:rPr>
+      </w:pPr>
+      <w:r>
+        <w:rPr>
+          <w:rFonts w:ascii="Times New Roman" w:hAnsi="Times New Roman" w:cs="Times New Roman"/>
+        </w:rPr>
+        <w:t>Something to do while loading</w:t>
+      </w:r>
+    </w:p>
+    <w:p>
+      <w:r>
+        <w:t>Augmented reality extension</w:t>
+      </w:r>
+    </w:p>
+    <w:p>
+      <w:pPr>
+        <w:rPr>
+          <w:rFonts w:ascii="Times New Roman" w:hAnsi="Times New Roman" w:cs="Times New Roman"/>
+        </w:rPr>
+      </w:pPr>
       <w:bookmarkStart w:id="0" w:name="_GoBack"/>
       <w:bookmarkEnd w:id="0"/>
-    </w:p>
-    <w:p>
-      <w:pPr>
-        <w:rPr>
-          <w:rFonts w:ascii="Times New Roman" w:hAnsi="Times New Roman" w:cs="Times New Roman"/>
-        </w:rPr>
-      </w:pPr>
-      <w:r>
-        <w:rPr>
-          <w:rFonts w:ascii="Times New Roman" w:hAnsi="Times New Roman" w:cs="Times New Roman"/>
-        </w:rPr>
-        <w:t>Fully customizable</w:t>
-      </w:r>
-    </w:p>
-    <w:p>
-      <w:pPr>
-        <w:rPr>
-          <w:rFonts w:ascii="Times New Roman" w:hAnsi="Times New Roman" w:cs="Times New Roman"/>
-        </w:rPr>
-      </w:pPr>
-      <w:r>
-        <w:rPr>
-          <w:rFonts w:ascii="Times New Roman" w:hAnsi="Times New Roman" w:cs="Times New Roman"/>
-        </w:rPr>
-        <w:t>Indicators of loading</w:t>
-      </w:r>
-    </w:p>
-    <w:p>
-      <w:pPr>
-        <w:rPr>
-          <w:rFonts w:ascii="Times New Roman" w:hAnsi="Times New Roman" w:cs="Times New Roman"/>
-        </w:rPr>
-      </w:pPr>
-      <w:r>
-        <w:rPr>
-          <w:rFonts w:ascii="Times New Roman" w:hAnsi="Times New Roman" w:cs="Times New Roman"/>
-        </w:rPr>
-        <w:t>Something to do while loading</w:t>
-      </w:r>
     </w:p>
     <w:sectPr>
       <w:pgSz w:w="12240" w:h="15840"/>

</xml_diff>